<commit_message>
Removed method to determine url ending, minor other changes.
</commit_message>
<xml_diff>
--- a/fn_mcafee_atd/doc/McAfee ATD Function.docx
+++ b/fn_mcafee_atd/doc/McAfee ATD Function.docx
@@ -2958,53 +2958,47 @@
         <w:t>is</w:t>
       </w:r>
       <w:r>
-        <w:t xml:space="preserve"> the URL), th</w:t>
+        <w:t xml:space="preserve"> the URL), the type of report to return, and finally the submit type for the URL. </w:t>
+      </w:r>
+      <w:r>
+        <w:t>The submit type refers to the type of URL being sent to ATD. Two types are supported with this function; URL link which just processes the URL inside the analyzer VM</w:t>
+      </w:r>
+      <w:r>
+        <w:t xml:space="preserve"> and </w:t>
+      </w:r>
+      <w:r>
+        <w:t xml:space="preserve">URL download which first downloads a file to be analyzed. </w:t>
+      </w:r>
+      <w:r>
+        <w:t>The submit type refers to the type of URL being sent to ATD. Two types are supported with this function; URL link, which processes the URL inside the analyzer VM, and URL download, which first downlo</w:t>
+      </w:r>
+      <w:r>
+        <w:t xml:space="preserve">ads a file to be analyzed. The </w:t>
+      </w:r>
+      <w:r>
+        <w:rPr>
+          <w:rFonts w:ascii="Courier New" w:hAnsi="Courier New" w:cs="Courier New"/>
+        </w:rPr>
+        <w:t>mcafee_atd_url_submit_type</w:t>
+      </w:r>
+      <w:r>
+        <w:t xml:space="preserve"> input has those two options whether it is based on</w:t>
+      </w:r>
+      <w:r>
+        <w:t xml:space="preserve"> a URL link or URL download.</w:t>
+      </w:r>
+    </w:p>
+    <w:p>
+      <w:pPr>
+        <w:pStyle w:val="BodyText"/>
+      </w:pPr>
+      <w:r>
+        <w:t xml:space="preserve">These functions include three example workflows and rules that show how the functions can be </w:t>
       </w:r>
       <w:bookmarkStart w:id="5" w:name="_GoBack"/>
       <w:bookmarkEnd w:id="5"/>
       <w:r>
-        <w:t xml:space="preserve">e type of report to return, and finally the submit type for the URL. </w:t>
-      </w:r>
-      <w:r>
-        <w:t>The submit type refers to the type of URL being sent to ATD. Two types are supported with this function; URL link which just processes the URL inside the analyzer VM</w:t>
-      </w:r>
-      <w:r>
-        <w:t xml:space="preserve"> and </w:t>
-      </w:r>
-      <w:r>
-        <w:t xml:space="preserve">URL download which first downloads a file to be analyzed. </w:t>
-      </w:r>
-      <w:r>
-        <w:t>The submit type refers to the type of URL being sent to ATD. Two types are supported with this function; URL link, which processes the URL inside the analyzer VM, and URL download, which first downlo</w:t>
-      </w:r>
-      <w:r>
-        <w:t xml:space="preserve">ads a file to be analyzed. The </w:t>
-      </w:r>
-      <w:r>
-        <w:rPr>
-          <w:rFonts w:ascii="Courier New" w:hAnsi="Courier New" w:cs="Courier New"/>
-        </w:rPr>
-        <w:t>mcafee_atd_url_submit_type</w:t>
-      </w:r>
-      <w:r>
-        <w:t xml:space="preserve"> input has those two options and a third that attempts to determine whether it is based on URL link or URL download, whether the URL ends in a file type, such as .exe.</w:t>
-      </w:r>
-      <w:r>
-        <w:t xml:space="preserve"> </w:t>
-      </w:r>
-      <w:r>
-        <w:t>However, this option is not certain to work</w:t>
-      </w:r>
-      <w:r>
-        <w:t xml:space="preserve"> as expected.</w:t>
-      </w:r>
-    </w:p>
-    <w:p>
-      <w:pPr>
-        <w:pStyle w:val="BodyText"/>
-      </w:pPr>
-      <w:r>
-        <w:t>These functions include three example workflows and rules that show how the functions can be used. You can copy and modify these workflows and rules for your own needs.</w:t>
+        <w:t>used. You can copy and modify these workflows and rules for your own needs.</w:t>
       </w:r>
     </w:p>
     <w:p>
@@ -4807,7 +4801,7 @@
         <w:sz w:val="18"/>
         <w:szCs w:val="18"/>
       </w:rPr>
-      <w:t>4</w:t>
+      <w:t>5</w:t>
     </w:r>
     <w:r>
       <w:rPr>
@@ -9138,7 +9132,7 @@
 </file>
 
 <file path=customXml/itemProps1.xml><?xml version="1.0" encoding="utf-8"?>
-<ds:datastoreItem xmlns:ds="http://schemas.openxmlformats.org/officeDocument/2006/customXml" ds:itemID="{EBBA0845-7DD2-B74B-AE97-C5015EBEA490}">
+<ds:datastoreItem xmlns:ds="http://schemas.openxmlformats.org/officeDocument/2006/customXml" ds:itemID="{CCE5B384-FE32-694B-A6CA-A76A522A9DED}">
   <ds:schemaRefs>
     <ds:schemaRef ds:uri="http://schemas.openxmlformats.org/officeDocument/2006/bibliography"/>
   </ds:schemaRefs>

</xml_diff>

<commit_message>
Bug/int-763 Fixed for python 3.6 and updated tests and docunmentation.
</commit_message>
<xml_diff>
--- a/fn_mcafee_atd/doc/McAfee ATD Function.docx
+++ b/fn_mcafee_atd/doc/McAfee ATD Function.docx
@@ -2993,12 +2993,7 @@
         <w:pStyle w:val="BodyText"/>
       </w:pPr>
       <w:r>
-        <w:t xml:space="preserve">These functions include three example workflows and rules that show how the functions can be </w:t>
-      </w:r>
-      <w:bookmarkStart w:id="5" w:name="_GoBack"/>
-      <w:bookmarkEnd w:id="5"/>
-      <w:r>
-        <w:t>used. You can copy and modify these workflows and rules for your own needs.</w:t>
+        <w:t>These functions include three example workflows and rules that show how the functions can be used. You can copy and modify these workflows and rules for your own needs.</w:t>
       </w:r>
     </w:p>
     <w:p>
@@ -3151,6 +3146,17 @@
         <w:pStyle w:val="Code0"/>
       </w:pPr>
       <w:r>
+        <w:t xml:space="preserve">   "report_list": [{</w:t>
+      </w:r>
+      <w:r>
+        <w:t>,</w:t>
+      </w:r>
+    </w:p>
+    <w:p>
+      <w:pPr>
+        <w:pStyle w:val="Code0"/>
+      </w:pPr>
+      <w:r>
         <w:t xml:space="preserve">   "Summary</w:t>
       </w:r>
       <w:proofErr w:type="gramStart"/>
@@ -3655,6 +3661,14 @@
         <w:pStyle w:val="Code0"/>
       </w:pPr>
       <w:r>
+        <w:t xml:space="preserve">   }]</w:t>
+      </w:r>
+    </w:p>
+    <w:p>
+      <w:pPr>
+        <w:pStyle w:val="Code0"/>
+      </w:pPr>
+      <w:r>
         <w:t>}</w:t>
       </w:r>
     </w:p>
@@ -3756,6 +3770,17 @@
         <w:pStyle w:val="Code0"/>
       </w:pPr>
       <w:r>
+        <w:t xml:space="preserve">   </w:t>
+      </w:r>
+      <w:r>
+        <w:t>"report_list": [{,</w:t>
+      </w:r>
+    </w:p>
+    <w:p>
+      <w:pPr>
+        <w:pStyle w:val="Code0"/>
+      </w:pPr>
+      <w:r>
         <w:t xml:space="preserve">   "Summary</w:t>
       </w:r>
       <w:proofErr w:type="gramStart"/>
@@ -4260,6 +4285,14 @@
         <w:pStyle w:val="Code0"/>
       </w:pPr>
       <w:r>
+        <w:t xml:space="preserve">   }]</w:t>
+      </w:r>
+    </w:p>
+    <w:p>
+      <w:pPr>
+        <w:pStyle w:val="Code0"/>
+      </w:pPr>
+      <w:r>
         <w:t>}</w:t>
       </w:r>
     </w:p>
@@ -4267,6 +4300,18 @@
       <w:pPr>
         <w:pStyle w:val="BodyText"/>
       </w:pPr>
+    </w:p>
+    <w:p>
+      <w:pPr>
+        <w:rPr>
+          <w:rFonts w:ascii="Arial" w:eastAsia="Times New Roman" w:hAnsi="Arial" w:cs="Times New Roman"/>
+          <w:color w:val="auto"/>
+          <w:sz w:val="20"/>
+        </w:rPr>
+      </w:pPr>
+      <w:r>
+        <w:br w:type="page"/>
+      </w:r>
     </w:p>
     <w:p>
       <w:pPr>
@@ -4381,9 +4426,8 @@
           <w:sz w:val="20"/>
         </w:rPr>
       </w:pPr>
-      <w:r>
-        <w:br w:type="page"/>
-      </w:r>
+      <w:bookmarkStart w:id="5" w:name="_GoBack"/>
+      <w:bookmarkEnd w:id="5"/>
     </w:p>
     <w:p>
       <w:pPr>
@@ -4801,7 +4845,7 @@
         <w:sz w:val="18"/>
         <w:szCs w:val="18"/>
       </w:rPr>
-      <w:t>5</w:t>
+      <w:t>11</w:t>
     </w:r>
     <w:r>
       <w:rPr>
@@ -9132,7 +9176,7 @@
 </file>
 
 <file path=customXml/itemProps1.xml><?xml version="1.0" encoding="utf-8"?>
-<ds:datastoreItem xmlns:ds="http://schemas.openxmlformats.org/officeDocument/2006/customXml" ds:itemID="{CCE5B384-FE32-694B-A6CA-A76A522A9DED}">
+<ds:datastoreItem xmlns:ds="http://schemas.openxmlformats.org/officeDocument/2006/customXml" ds:itemID="{7933EA6F-3427-ED46-BD41-287CA3690F85}">
   <ds:schemaRefs>
     <ds:schemaRef ds:uri="http://schemas.openxmlformats.org/officeDocument/2006/bibliography"/>
   </ds:schemaRefs>

</xml_diff>

<commit_message>
McAfee ATD integration v1.0.2
</commit_message>
<xml_diff>
--- a/fn_mcafee_atd/doc/McAfee ATD Function.docx
+++ b/fn_mcafee_atd/doc/McAfee ATD Function.docx
@@ -2993,12 +2993,7 @@
         <w:pStyle w:val="BodyText"/>
       </w:pPr>
       <w:r>
-        <w:t xml:space="preserve">These functions include three example workflows and rules that show how the functions can be </w:t>
-      </w:r>
-      <w:bookmarkStart w:id="5" w:name="_GoBack"/>
-      <w:bookmarkEnd w:id="5"/>
-      <w:r>
-        <w:t>used. You can copy and modify these workflows and rules for your own needs.</w:t>
+        <w:t>These functions include three example workflows and rules that show how the functions can be used. You can copy and modify these workflows and rules for your own needs.</w:t>
       </w:r>
     </w:p>
     <w:p>
@@ -3151,6 +3146,17 @@
         <w:pStyle w:val="Code0"/>
       </w:pPr>
       <w:r>
+        <w:t xml:space="preserve">   "report_list": [{</w:t>
+      </w:r>
+      <w:r>
+        <w:t>,</w:t>
+      </w:r>
+    </w:p>
+    <w:p>
+      <w:pPr>
+        <w:pStyle w:val="Code0"/>
+      </w:pPr>
+      <w:r>
         <w:t xml:space="preserve">   "Summary</w:t>
       </w:r>
       <w:proofErr w:type="gramStart"/>
@@ -3655,6 +3661,14 @@
         <w:pStyle w:val="Code0"/>
       </w:pPr>
       <w:r>
+        <w:t xml:space="preserve">   }]</w:t>
+      </w:r>
+    </w:p>
+    <w:p>
+      <w:pPr>
+        <w:pStyle w:val="Code0"/>
+      </w:pPr>
+      <w:r>
         <w:t>}</w:t>
       </w:r>
     </w:p>
@@ -3756,6 +3770,17 @@
         <w:pStyle w:val="Code0"/>
       </w:pPr>
       <w:r>
+        <w:t xml:space="preserve">   </w:t>
+      </w:r>
+      <w:r>
+        <w:t>"report_list": [{,</w:t>
+      </w:r>
+    </w:p>
+    <w:p>
+      <w:pPr>
+        <w:pStyle w:val="Code0"/>
+      </w:pPr>
+      <w:r>
         <w:t xml:space="preserve">   "Summary</w:t>
       </w:r>
       <w:proofErr w:type="gramStart"/>
@@ -4260,6 +4285,14 @@
         <w:pStyle w:val="Code0"/>
       </w:pPr>
       <w:r>
+        <w:t xml:space="preserve">   }]</w:t>
+      </w:r>
+    </w:p>
+    <w:p>
+      <w:pPr>
+        <w:pStyle w:val="Code0"/>
+      </w:pPr>
+      <w:r>
         <w:t>}</w:t>
       </w:r>
     </w:p>
@@ -4267,6 +4300,18 @@
       <w:pPr>
         <w:pStyle w:val="BodyText"/>
       </w:pPr>
+    </w:p>
+    <w:p>
+      <w:pPr>
+        <w:rPr>
+          <w:rFonts w:ascii="Arial" w:eastAsia="Times New Roman" w:hAnsi="Arial" w:cs="Times New Roman"/>
+          <w:color w:val="auto"/>
+          <w:sz w:val="20"/>
+        </w:rPr>
+      </w:pPr>
+      <w:r>
+        <w:br w:type="page"/>
+      </w:r>
     </w:p>
     <w:p>
       <w:pPr>
@@ -4381,9 +4426,8 @@
           <w:sz w:val="20"/>
         </w:rPr>
       </w:pPr>
-      <w:r>
-        <w:br w:type="page"/>
-      </w:r>
+      <w:bookmarkStart w:id="5" w:name="_GoBack"/>
+      <w:bookmarkEnd w:id="5"/>
     </w:p>
     <w:p>
       <w:pPr>
@@ -4801,7 +4845,7 @@
         <w:sz w:val="18"/>
         <w:szCs w:val="18"/>
       </w:rPr>
-      <w:t>5</w:t>
+      <w:t>11</w:t>
     </w:r>
     <w:r>
       <w:rPr>
@@ -9132,7 +9176,7 @@
 </file>
 
 <file path=customXml/itemProps1.xml><?xml version="1.0" encoding="utf-8"?>
-<ds:datastoreItem xmlns:ds="http://schemas.openxmlformats.org/officeDocument/2006/customXml" ds:itemID="{CCE5B384-FE32-694B-A6CA-A76A522A9DED}">
+<ds:datastoreItem xmlns:ds="http://schemas.openxmlformats.org/officeDocument/2006/customXml" ds:itemID="{7933EA6F-3427-ED46-BD41-287CA3690F85}">
   <ds:schemaRefs>
     <ds:schemaRef ds:uri="http://schemas.openxmlformats.org/officeDocument/2006/bibliography"/>
   </ds:schemaRefs>

</xml_diff>